<commit_message>
preprocess Brand, Name and Price
</commit_message>
<xml_diff>
--- a/Document/Template_IE224.docx
+++ b/Document/Template_IE224.docx
@@ -2594,12 +2594,6 @@
         <w:gridCol w:w="2337"/>
       </w:tblGrid>
       <w:tr>
-        <w:tblPrEx>
-          <w:tblCellMar>
-            <w:top w:w="0" w:type="dxa"/>
-            <w:bottom w:w="0" w:type="dxa"/>
-          </w:tblCellMar>
-        </w:tblPrEx>
         <w:tc>
           <w:tcPr>
             <w:tcW w:w="2296" w:type="dxa"/>
@@ -2632,12 +2626,6 @@
         </w:tc>
       </w:tr>
       <w:tr>
-        <w:tblPrEx>
-          <w:tblCellMar>
-            <w:top w:w="0" w:type="dxa"/>
-            <w:bottom w:w="0" w:type="dxa"/>
-          </w:tblCellMar>
-        </w:tblPrEx>
         <w:tc>
           <w:tcPr>
             <w:tcW w:w="2296" w:type="dxa"/>
@@ -2670,12 +2658,6 @@
         </w:tc>
       </w:tr>
       <w:tr>
-        <w:tblPrEx>
-          <w:tblCellMar>
-            <w:top w:w="0" w:type="dxa"/>
-            <w:bottom w:w="0" w:type="dxa"/>
-          </w:tblCellMar>
-        </w:tblPrEx>
         <w:tc>
           <w:tcPr>
             <w:tcW w:w="2296" w:type="dxa"/>
@@ -2708,12 +2690,6 @@
         </w:tc>
       </w:tr>
       <w:tr>
-        <w:tblPrEx>
-          <w:tblCellMar>
-            <w:top w:w="0" w:type="dxa"/>
-            <w:bottom w:w="0" w:type="dxa"/>
-          </w:tblCellMar>
-        </w:tblPrEx>
         <w:tc>
           <w:tcPr>
             <w:tcW w:w="2296" w:type="dxa"/>
@@ -2747,12 +2723,6 @@
         </w:tc>
       </w:tr>
       <w:tr>
-        <w:tblPrEx>
-          <w:tblCellMar>
-            <w:top w:w="0" w:type="dxa"/>
-            <w:bottom w:w="0" w:type="dxa"/>
-          </w:tblCellMar>
-        </w:tblPrEx>
         <w:tc>
           <w:tcPr>
             <w:tcW w:w="2296" w:type="dxa"/>
@@ -2785,12 +2755,6 @@
         </w:tc>
       </w:tr>
       <w:tr>
-        <w:tblPrEx>
-          <w:tblCellMar>
-            <w:top w:w="0" w:type="dxa"/>
-            <w:bottom w:w="0" w:type="dxa"/>
-          </w:tblCellMar>
-        </w:tblPrEx>
         <w:tc>
           <w:tcPr>
             <w:tcW w:w="2296" w:type="dxa"/>
@@ -2823,12 +2787,6 @@
         </w:tc>
       </w:tr>
       <w:tr>
-        <w:tblPrEx>
-          <w:tblCellMar>
-            <w:top w:w="0" w:type="dxa"/>
-            <w:bottom w:w="0" w:type="dxa"/>
-          </w:tblCellMar>
-        </w:tblPrEx>
         <w:tc>
           <w:tcPr>
             <w:tcW w:w="2296" w:type="dxa"/>
@@ -2861,12 +2819,6 @@
         </w:tc>
       </w:tr>
       <w:tr>
-        <w:tblPrEx>
-          <w:tblCellMar>
-            <w:top w:w="0" w:type="dxa"/>
-            <w:bottom w:w="0" w:type="dxa"/>
-          </w:tblCellMar>
-        </w:tblPrEx>
         <w:tc>
           <w:tcPr>
             <w:tcW w:w="2296" w:type="dxa"/>
@@ -2899,12 +2851,6 @@
         </w:tc>
       </w:tr>
       <w:tr>
-        <w:tblPrEx>
-          <w:tblCellMar>
-            <w:top w:w="0" w:type="dxa"/>
-            <w:bottom w:w="0" w:type="dxa"/>
-          </w:tblCellMar>
-        </w:tblPrEx>
         <w:tc>
           <w:tcPr>
             <w:tcW w:w="2296" w:type="dxa"/>
@@ -2937,12 +2883,6 @@
         </w:tc>
       </w:tr>
       <w:tr>
-        <w:tblPrEx>
-          <w:tblCellMar>
-            <w:top w:w="0" w:type="dxa"/>
-            <w:bottom w:w="0" w:type="dxa"/>
-          </w:tblCellMar>
-        </w:tblPrEx>
         <w:tc>
           <w:tcPr>
             <w:tcW w:w="2296" w:type="dxa"/>
@@ -2975,12 +2915,6 @@
         </w:tc>
       </w:tr>
       <w:tr>
-        <w:tblPrEx>
-          <w:tblCellMar>
-            <w:top w:w="0" w:type="dxa"/>
-            <w:bottom w:w="0" w:type="dxa"/>
-          </w:tblCellMar>
-        </w:tblPrEx>
         <w:tc>
           <w:tcPr>
             <w:tcW w:w="2296" w:type="dxa"/>
@@ -3013,12 +2947,6 @@
         </w:tc>
       </w:tr>
       <w:tr>
-        <w:tblPrEx>
-          <w:tblCellMar>
-            <w:top w:w="0" w:type="dxa"/>
-            <w:bottom w:w="0" w:type="dxa"/>
-          </w:tblCellMar>
-        </w:tblPrEx>
         <w:tc>
           <w:tcPr>
             <w:tcW w:w="2296" w:type="dxa"/>
@@ -3051,12 +2979,6 @@
         </w:tc>
       </w:tr>
       <w:tr>
-        <w:tblPrEx>
-          <w:tblCellMar>
-            <w:top w:w="0" w:type="dxa"/>
-            <w:bottom w:w="0" w:type="dxa"/>
-          </w:tblCellMar>
-        </w:tblPrEx>
         <w:tc>
           <w:tcPr>
             <w:tcW w:w="2296" w:type="dxa"/>
@@ -3089,12 +3011,6 @@
         </w:tc>
       </w:tr>
       <w:tr>
-        <w:tblPrEx>
-          <w:tblCellMar>
-            <w:top w:w="0" w:type="dxa"/>
-            <w:bottom w:w="0" w:type="dxa"/>
-          </w:tblCellMar>
-        </w:tblPrEx>
         <w:tc>
           <w:tcPr>
             <w:tcW w:w="2296" w:type="dxa"/>
@@ -3127,12 +3043,6 @@
         </w:tc>
       </w:tr>
       <w:tr>
-        <w:tblPrEx>
-          <w:tblCellMar>
-            <w:top w:w="0" w:type="dxa"/>
-            <w:bottom w:w="0" w:type="dxa"/>
-          </w:tblCellMar>
-        </w:tblPrEx>
         <w:tc>
           <w:tcPr>
             <w:tcW w:w="2296" w:type="dxa"/>
@@ -3165,12 +3075,6 @@
         </w:tc>
       </w:tr>
       <w:tr>
-        <w:tblPrEx>
-          <w:tblCellMar>
-            <w:top w:w="0" w:type="dxa"/>
-            <w:bottom w:w="0" w:type="dxa"/>
-          </w:tblCellMar>
-        </w:tblPrEx>
         <w:tc>
           <w:tcPr>
             <w:tcW w:w="2296" w:type="dxa"/>
@@ -3203,12 +3107,6 @@
         </w:tc>
       </w:tr>
       <w:tr>
-        <w:tblPrEx>
-          <w:tblCellMar>
-            <w:top w:w="0" w:type="dxa"/>
-            <w:bottom w:w="0" w:type="dxa"/>
-          </w:tblCellMar>
-        </w:tblPrEx>
         <w:tc>
           <w:tcPr>
             <w:tcW w:w="2296" w:type="dxa"/>
@@ -3241,12 +3139,6 @@
         </w:tc>
       </w:tr>
       <w:tr>
-        <w:tblPrEx>
-          <w:tblCellMar>
-            <w:top w:w="0" w:type="dxa"/>
-            <w:bottom w:w="0" w:type="dxa"/>
-          </w:tblCellMar>
-        </w:tblPrEx>
         <w:tc>
           <w:tcPr>
             <w:tcW w:w="2296" w:type="dxa"/>
@@ -3279,288 +3171,6 @@
         </w:tc>
       </w:tr>
     </w:tbl>
-    <w:p>
-      <w:pPr>
-        <w:pStyle w:val="BT"/>
-        <w:spacing w:before="60" w:after="60"/>
-        <w:ind w:firstLine="0"/>
-      </w:pPr>
-    </w:p>
-    <w:p>
-      <w:pPr>
-        <w:pStyle w:val="BT"/>
-        <w:spacing w:before="60" w:after="60"/>
-        <w:ind w:firstLine="0"/>
-      </w:pPr>
-    </w:p>
-    <w:p>
-      <w:pPr>
-        <w:pStyle w:val="BT"/>
-        <w:spacing w:before="60" w:after="60"/>
-        <w:rPr>
-          <w:lang w:val="vi-VN"/>
-        </w:rPr>
-      </w:pPr>
-    </w:p>
-    <w:p>
-      <w:pPr>
-        <w:pStyle w:val="BT"/>
-        <w:spacing w:before="60" w:after="60"/>
-        <w:rPr>
-          <w:lang w:val="vi-VN"/>
-        </w:rPr>
-      </w:pPr>
-      <w:r>
-        <w:rPr>
-          <w:lang w:val="vi-VN"/>
-        </w:rPr>
-        <w:t>Giới thiệu tóm tắt lại bộ dữ liệu. Sau đó, nhắc lại một lần nữa về bộ dữ liệu tự thu thập hay tham khảo.</w:t>
-      </w:r>
-    </w:p>
-    <w:p>
-      <w:pPr>
-        <w:pStyle w:val="BT"/>
-        <w:spacing w:before="60" w:after="60" w:line="276" w:lineRule="auto"/>
-        <w:rPr>
-          <w:lang w:val="vi-VN"/>
-        </w:rPr>
-      </w:pPr>
-      <w:r>
-        <w:rPr>
-          <w:lang w:val="vi-VN"/>
-        </w:rPr>
-        <w:t>Bộ dữ liệu phân tích tự thu thập tại … [1] ghi vào tài liệu tham khảo.</w:t>
-      </w:r>
-    </w:p>
-    <w:p>
-      <w:pPr>
-        <w:pStyle w:val="BT"/>
-        <w:spacing w:before="60" w:after="60" w:line="276" w:lineRule="auto"/>
-        <w:rPr>
-          <w:lang w:val="vi-VN"/>
-        </w:rPr>
-      </w:pPr>
-      <w:r>
-        <w:rPr>
-          <w:lang w:val="vi-VN"/>
-        </w:rPr>
-        <w:t>Bộ dữ liệu phân tích được tham khảo tại … [1] ghi vào tài liệu tham khảo.</w:t>
-      </w:r>
-    </w:p>
-    <w:p>
-      <w:pPr>
-        <w:pStyle w:val="BT"/>
-        <w:rPr>
-          <w:bCs/>
-          <w:color w:val="FF0000"/>
-        </w:rPr>
-      </w:pPr>
-      <w:r>
-        <w:rPr>
-          <w:bCs/>
-          <w:color w:val="FF0000"/>
-        </w:rPr>
-        <w:t>Phải mô tả dataset, giải thích các feature</w:t>
-      </w:r>
-      <w:r>
-        <w:rPr>
-          <w:bCs/>
-          <w:color w:val="FF0000"/>
-        </w:rPr>
-        <w:t xml:space="preserve"> (khoảng tối đa 1 trang)</w:t>
-      </w:r>
-    </w:p>
-    <w:p>
-      <w:pPr>
-        <w:pStyle w:val="BT"/>
-        <w:rPr>
-          <w:bCs/>
-        </w:rPr>
-      </w:pPr>
-      <w:r>
-        <w:rPr>
-          <w:bCs/>
-        </w:rPr>
-        <w:t>Phải có mô tả dataset trước khi tiến hành phân tích. Nếu là dataset tự thu thập thì phải trình bày phương pháp thu thập.</w:t>
-      </w:r>
-    </w:p>
-    <w:p>
-      <w:pPr>
-        <w:pStyle w:val="BT"/>
-        <w:spacing w:before="60" w:after="60" w:line="276" w:lineRule="auto"/>
-      </w:pPr>
-    </w:p>
-    <w:p>
-      <w:pPr>
-        <w:pStyle w:val="BT"/>
-        <w:spacing w:before="60" w:after="60" w:line="276" w:lineRule="auto"/>
-      </w:pPr>
-      <w:r>
-        <w:t xml:space="preserve">Gợi ý: </w:t>
-      </w:r>
-      <w:r>
-        <w:t xml:space="preserve">Trình bày </w:t>
-      </w:r>
-      <w:r>
-        <w:t>mô tả ý nghĩa</w:t>
-      </w:r>
-      <w:r>
-        <w:t xml:space="preserve"> các</w:t>
-      </w:r>
-      <w:r>
-        <w:t xml:space="preserve"> biến/cột dữ liệu. Thống kê ban đầu bộ dữ liệu có bao nhiêu cột, dòng? Bao nhiêu biến phân loại, biến số? Trình bày các thống kê khác (</w:t>
-      </w:r>
-      <w:r>
-        <w:t>số lượng khuyết</w:t>
-      </w:r>
-      <w:r>
-        <w:t>) liên quan bộ dữ liệu</w:t>
-      </w:r>
-      <w:r>
-        <w:t>.</w:t>
-      </w:r>
-      <w:r>
-        <w:t xml:space="preserve"> Có thể </w:t>
-      </w:r>
-      <w:r>
-        <w:t xml:space="preserve">áp dụng </w:t>
-      </w:r>
-      <w:r>
-        <w:t>trình bày dạng bảng</w:t>
-      </w:r>
-      <w:r>
-        <w:t>.</w:t>
-      </w:r>
-      <w:r>
-        <w:t xml:space="preserve"> </w:t>
-      </w:r>
-    </w:p>
-    <w:p>
-      <w:pPr>
-        <w:pStyle w:val="BT"/>
-        <w:spacing w:before="60" w:after="60" w:line="276" w:lineRule="auto"/>
-      </w:pPr>
-      <w:bookmarkStart w:id="1" w:name="_Hlk180063263"/>
-      <w:r>
-        <w:t>Gợi ý t</w:t>
-      </w:r>
-      <w:r>
-        <w:t>ham khảo các nguồn dữ liệu</w:t>
-      </w:r>
-    </w:p>
-    <w:p>
-      <w:pPr>
-        <w:pStyle w:val="-G1"/>
-      </w:pPr>
-      <w:r>
-        <w:t xml:space="preserve">Kaggle. Link: </w:t>
-      </w:r>
-      <w:hyperlink r:id="rId10" w:history="1">
-        <w:r>
-          <w:rPr>
-            <w:rStyle w:val="Hyperlink"/>
-          </w:rPr>
-          <w:t>https://www.kaggle.com/datasets</w:t>
-        </w:r>
-      </w:hyperlink>
-      <w:r>
-        <w:t xml:space="preserve"> </w:t>
-      </w:r>
-    </w:p>
-    <w:p>
-      <w:pPr>
-        <w:pStyle w:val="-G1"/>
-      </w:pPr>
-      <w:r>
-        <w:t xml:space="preserve">KDnuggets. Link: </w:t>
-      </w:r>
-      <w:hyperlink r:id="rId11" w:history="1">
-        <w:r>
-          <w:rPr>
-            <w:rStyle w:val="Hyperlink"/>
-          </w:rPr>
-          <w:t>https://www.kdnuggets.com/datasets/index.html</w:t>
-        </w:r>
-      </w:hyperlink>
-      <w:r>
-        <w:t xml:space="preserve"> </w:t>
-      </w:r>
-    </w:p>
-    <w:p>
-      <w:pPr>
-        <w:pStyle w:val="-G1"/>
-      </w:pPr>
-      <w:r>
-        <w:t xml:space="preserve">UCI. Link: </w:t>
-      </w:r>
-      <w:hyperlink r:id="rId12" w:history="1">
-        <w:r>
-          <w:rPr>
-            <w:rStyle w:val="Hyperlink"/>
-          </w:rPr>
-          <w:t>https://archive.ics.uci.edu/ml/datasets.php</w:t>
-        </w:r>
-      </w:hyperlink>
-      <w:r>
-        <w:t xml:space="preserve"> </w:t>
-      </w:r>
-    </w:p>
-    <w:p>
-      <w:pPr>
-        <w:pStyle w:val="-G1"/>
-      </w:pPr>
-      <w:r>
-        <w:t xml:space="preserve">World Bank. Link: </w:t>
-      </w:r>
-      <w:hyperlink r:id="rId13" w:history="1">
-        <w:r>
-          <w:rPr>
-            <w:rStyle w:val="Hyperlink"/>
-          </w:rPr>
-          <w:t>https://www.worldbank.org/</w:t>
-        </w:r>
-      </w:hyperlink>
-      <w:r>
-        <w:t xml:space="preserve"> </w:t>
-      </w:r>
-    </w:p>
-    <w:p>
-      <w:pPr>
-        <w:pStyle w:val="-G1"/>
-      </w:pPr>
-      <w:r>
-        <w:lastRenderedPageBreak/>
-        <w:t xml:space="preserve">WHO. Link: </w:t>
-      </w:r>
-      <w:hyperlink r:id="rId14" w:history="1">
-        <w:r>
-          <w:rPr>
-            <w:rStyle w:val="Hyperlink"/>
-          </w:rPr>
-          <w:t>https://www.who.int/data</w:t>
-        </w:r>
-      </w:hyperlink>
-    </w:p>
-    <w:p>
-      <w:pPr>
-        <w:pStyle w:val="-G1"/>
-      </w:pPr>
-      <w:r>
-        <w:t xml:space="preserve">Chợ tốt. Link: </w:t>
-      </w:r>
-      <w:hyperlink r:id="rId15" w:history="1">
-        <w:r>
-          <w:rPr>
-            <w:rStyle w:val="Hyperlink"/>
-          </w:rPr>
-          <w:t>https://www.chotot.com/</w:t>
-        </w:r>
-      </w:hyperlink>
-      <w:r>
-        <w:t xml:space="preserve"> </w:t>
-      </w:r>
-    </w:p>
-    <w:bookmarkEnd w:id="1"/>
     <w:p/>
     <w:p>
       <w:pPr>
@@ -3692,7 +3302,7 @@
                     <pic:cNvPicPr/>
                   </pic:nvPicPr>
                   <pic:blipFill>
-                    <a:blip r:embed="rId16"/>
+                    <a:blip r:embed="rId10"/>
                     <a:stretch>
                       <a:fillRect/>
                     </a:stretch>
@@ -3969,6 +3579,7 @@
           <w:bCs/>
           <w:highlight w:val="yellow"/>
         </w:rPr>
+        <w:lastRenderedPageBreak/>
         <w:t>Hoặc, theo phương pháp</w:t>
       </w:r>
       <w:r>
@@ -4033,7 +3644,7 @@
                     </pic:cNvPicPr>
                   </pic:nvPicPr>
                   <pic:blipFill>
-                    <a:blip r:embed="rId17" cstate="print">
+                    <a:blip r:embed="rId11" cstate="print">
                       <a:extLst>
                         <a:ext uri="{28A0092B-C50C-407E-A947-70E740481C1C}">
                           <a14:useLocalDpi xmlns:a14="http://schemas.microsoft.com/office/drawing/2010/main" val="0"/>
@@ -4081,7 +3692,6 @@
           <w:i/>
           <w:iCs/>
         </w:rPr>
-        <w:lastRenderedPageBreak/>
         <w:t xml:space="preserve">Hình </w:t>
       </w:r>
       <w:r>
@@ -4239,7 +3849,7 @@
           <w:lang w:val="vi-VN"/>
         </w:rPr>
       </w:pPr>
-      <w:bookmarkStart w:id="2" w:name="_Hlk180063227"/>
+      <w:bookmarkStart w:id="1" w:name="_Hlk180063227"/>
       <w:r>
         <w:rPr>
           <w:lang w:val="vi-VN"/>
@@ -4256,6 +3866,7 @@
         <w:rPr>
           <w:noProof/>
         </w:rPr>
+        <w:lastRenderedPageBreak/>
         <w:drawing>
           <wp:inline distT="0" distB="0" distL="0" distR="0" wp14:anchorId="3A16BD52" wp14:editId="6F3FAD2F">
             <wp:extent cx="5760720" cy="2592705"/>
@@ -4286,7 +3897,7 @@
                     </pic:cNvPicPr>
                   </pic:nvPicPr>
                   <pic:blipFill>
-                    <a:blip r:embed="rId18">
+                    <a:blip r:embed="rId12">
                       <a:extLst>
                         <a:ext uri="{28A0092B-C50C-407E-A947-70E740481C1C}">
                           <a14:useLocalDpi xmlns:a14="http://schemas.microsoft.com/office/drawing/2010/main" val="0"/>
@@ -4330,7 +3941,7 @@
         <w:t>Giải thích:</w:t>
       </w:r>
     </w:p>
-    <w:bookmarkEnd w:id="2"/>
+    <w:bookmarkEnd w:id="1"/>
     <w:p>
       <w:pPr>
         <w:pStyle w:val="BT"/>
@@ -4454,7 +4065,6 @@
         <w:rPr>
           <w:lang w:val="vi-VN"/>
         </w:rPr>
-        <w:lastRenderedPageBreak/>
         <w:t>Tóm tắt kết quả đạt được?</w:t>
       </w:r>
     </w:p>
@@ -4750,8 +4360,8 @@
           <w:szCs w:val="26"/>
         </w:rPr>
         <w:sectPr>
-          <w:headerReference w:type="default" r:id="rId19"/>
-          <w:footerReference w:type="default" r:id="rId20"/>
+          <w:headerReference w:type="default" r:id="rId13"/>
+          <w:footerReference w:type="default" r:id="rId14"/>
           <w:type w:val="continuous"/>
           <w:pgSz w:w="11907" w:h="16840" w:code="9"/>
           <w:pgMar w:top="1440" w:right="1134" w:bottom="1440" w:left="1701" w:header="709" w:footer="709" w:gutter="0"/>
@@ -4792,7 +4402,7 @@
       <w:r>
         <w:t xml:space="preserve">Kaggle. Link: </w:t>
       </w:r>
-      <w:hyperlink r:id="rId21" w:history="1">
+      <w:hyperlink r:id="rId15" w:history="1">
         <w:r>
           <w:rPr>
             <w:rStyle w:val="Hyperlink"/>
@@ -4826,7 +4436,7 @@
       <w:r>
         <w:t xml:space="preserve">. Link: </w:t>
       </w:r>
-      <w:hyperlink r:id="rId22" w:history="1">
+      <w:hyperlink r:id="rId16" w:history="1">
         <w:r>
           <w:rPr>
             <w:rStyle w:val="Hyperlink"/>
@@ -4854,7 +4464,7 @@
       <w:r>
         <w:t xml:space="preserve">Kaggle. Link: </w:t>
       </w:r>
-      <w:hyperlink r:id="rId23" w:history="1">
+      <w:hyperlink r:id="rId17" w:history="1">
         <w:r>
           <w:rPr>
             <w:rStyle w:val="Hyperlink"/>
@@ -4884,7 +4494,7 @@
       <w:r>
         <w:t xml:space="preserve">Smartprix. Link: </w:t>
       </w:r>
-      <w:hyperlink r:id="rId24" w:history="1">
+      <w:hyperlink r:id="rId18" w:history="1">
         <w:r>
           <w:rPr>
             <w:rStyle w:val="Hyperlink"/>
@@ -5761,7 +5371,7 @@
       </w:r>
     </w:p>
     <w:sectPr>
-      <w:footerReference w:type="default" r:id="rId25"/>
+      <w:footerReference w:type="default" r:id="rId19"/>
       <w:pgSz w:w="11907" w:h="16840" w:code="9"/>
       <w:pgMar w:top="1440" w:right="1134" w:bottom="1440" w:left="1701" w:header="709" w:footer="709" w:gutter="0"/>
       <w:pgNumType w:start="0"/>

</xml_diff>